<commit_message>
updates finalised lecturer functionality
</commit_message>
<xml_diff>
--- a/docs/UserStories.docx
+++ b/docs/UserStories.docx
@@ -66,7 +66,16 @@
     <w:p/>
     <w:p>
       <w:r>
-        <w:t>Sarah lacks confidence to ask for support in her labs as she is worried about being judged.  Sarah is looking for a tool where she can review her previous work and try to learn from it.  She is a beginner so will not have much experience with a complex UI design.</w:t>
+        <w:t>Sara</w:t>
+      </w:r>
+      <w:r>
+        <w:t xml:space="preserve"> lacks confidence to ask for support in her labs as she is worried about being judged.  S</w:t>
+      </w:r>
+      <w:r>
+        <w:t>he</w:t>
+      </w:r>
+      <w:r>
+        <w:t xml:space="preserve"> is looking for a tool where she can review her previous work and try to learn from it.  She is a beginner so will not have much experience with a complex UI design.</w:t>
       </w:r>
       <w:r>
         <w:t xml:space="preserve"> </w:t>
@@ -89,10 +98,25 @@
     </w:p>
     <w:p>
       <w:r>
-        <w:t xml:space="preserve">Ben is a Level 2 student at the university of Glasgow.  He is currently learning a Java for the first time.  He remembered that last year he learnt Python as his first language.   Ben would like to </w:t>
-      </w:r>
-      <w:r>
-        <w:t xml:space="preserve">use some of the same techniques he used to learn Python and apply them to new language he is learning now.  </w:t>
+        <w:t>John</w:t>
+      </w:r>
+      <w:r>
+        <w:t xml:space="preserve"> is a Level 2 student at the university of Glasgow.  He is currently learning a Java for the first time.  He remembered that last year he learnt Python as his first language.   </w:t>
+      </w:r>
+      <w:r>
+        <w:t>John</w:t>
+      </w:r>
+      <w:r>
+        <w:t xml:space="preserve"> would like to </w:t>
+      </w:r>
+      <w:r>
+        <w:t>use some of the same techniques he used to learn Python and apply them to new language</w:t>
+      </w:r>
+      <w:r>
+        <w:t>s</w:t>
+      </w:r>
+      <w:r>
+        <w:t xml:space="preserve"> he is learning now.  </w:t>
       </w:r>
     </w:p>
     <w:p/>
@@ -107,7 +131,13 @@
     </w:p>
     <w:p>
       <w:r>
-        <w:t xml:space="preserve">Prof. John Doe is concerned that his Level 1 beginner students are not engaging with the lab material he is setting.  He would like to know how long students are spending on labs and how they are feeling after completing them.  John wants to know if there are any </w:t>
+        <w:t xml:space="preserve">Prof. </w:t>
+      </w:r>
+      <w:r>
+        <w:t>Barbara</w:t>
+      </w:r>
+      <w:r>
+        <w:t xml:space="preserve"> is concerned that his Level 1 beginner students are not engaging with the lab material he is setting.  He would like to know how long students are spending on labs and how they are feeling after completing them.  John wants to know if there are any </w:t>
       </w:r>
       <w:r>
         <w:t>questions</w:t>

</xml_diff>